<commit_message>
Fix dangling reference in terms
</commit_message>
<xml_diff>
--- a/fundraiser/Interchain Cosmos Contribution Terms - FINAL - REDLINE.docx
+++ b/fundraiser/Interchain Cosmos Contribution Terms - FINAL - REDLINE.docx
@@ -923,7 +923,32 @@
           <w:rtl w:val="0"/>
           <w:lang w:val="en-US"/>
         </w:rPr>
-        <w:t>The Contributor also understands and accepts that - as the Contribution of ETH is smart contract based - the functions, terms and conditions applicable thereon are set forth in the smart contract at the address stated in paragraph 6 herein (</w:t>
+        <w:t xml:space="preserve">The Contributor also understands and accepts that - as the Contribution of ETH is smart contract based - the functions, terms and conditions applicable thereon are set forth in the smart contract </w:t>
+      </w:r>
+      <w:del w:id="11" w:date="2017-04-05T21:48:26Z" w:author="Jae Kwon">
+        <w:r>
+          <w:rPr>
+            <w:rtl w:val="0"/>
+            <w:lang w:val="en-US"/>
+          </w:rPr>
+          <w:delText>at the address stated in paragraph 6 herein</w:delText>
+        </w:r>
+      </w:del>
+      <w:ins w:id="12" w:date="2017-04-05T21:48:42Z" w:author="Jae Kwon">
+        <w:r>
+          <w:rPr>
+            <w:rtl w:val="0"/>
+            <w:lang w:val="en-US"/>
+          </w:rPr>
+          <w:t>at the address as communicated by INTERCHAIN on its website prior to the start of the contribution period</w:t>
+        </w:r>
+      </w:ins>
+      <w:r>
+        <w:rPr>
+          <w:rtl w:val="0"/>
+          <w:lang w:val="en-US"/>
+        </w:rPr>
+        <w:t xml:space="preserve"> (</w:t>
       </w:r>
       <w:r>
         <w:rPr>
@@ -1509,7 +1534,7 @@
         </w:rPr>
         <w:t>the Contributor understands that the Contributor bears the sole responsibility to determine if the Contribution to INTERCHAIN, the allocation, use or ownership of ATOM, the potential appreciation or depreciation in the value of ATOM over time (if any), the sale and purchase of ATOM and/or any other action or transaction related to the Cosmos Project have tax implications; by contributing to INTERCHAIN, and/or by receiving, using or holding ATOM, and to the extent permitted by law, the Contributor agrees not to hold any associated party (including developers, auditors, contractors or founders) liable for any tax liability associated with or arising from the Contribution to INTERCHAIN, the allocation, use or ownership of ATOM or any other action or transaction related to the Cosmos Project</w:t>
       </w:r>
-      <w:ins w:id="11" w:date="2017-04-04T17:51:08Z" w:author="Jae Kwon">
+      <w:ins w:id="13" w:date="2017-04-04T17:51:08Z" w:author="Jae Kwon">
         <w:r>
           <w:rPr>
             <w:rtl w:val="0"/>
@@ -1518,7 +1543,7 @@
           <w:t>;</w:t>
         </w:r>
       </w:ins>
-      <w:del w:id="12" w:date="2017-04-04T17:51:07Z" w:author="Jae Kwon">
+      <w:del w:id="14" w:date="2017-04-04T17:51:07Z" w:author="Jae Kwon">
         <w:r>
           <w:rPr>
             <w:rtl w:val="0"/>
@@ -1553,7 +1578,7 @@
         </w:rPr>
         <w:t xml:space="preserve">the Contributor is contributing in his own name and on </w:t>
       </w:r>
-      <w:del w:id="13" w:date="2017-04-04T21:42:49Z" w:author="Jae Kwon">
+      <w:del w:id="15" w:date="2017-04-04T21:42:49Z" w:author="Jae Kwon">
         <w:r>
           <w:rPr>
             <w:rtl w:val="0"/>
@@ -1562,7 +1587,7 @@
           <w:delText>its</w:delText>
         </w:r>
       </w:del>
-      <w:ins w:id="14" w:date="2017-04-04T21:42:49Z" w:author="Jae Kwon">
+      <w:ins w:id="16" w:date="2017-04-04T21:42:49Z" w:author="Jae Kwon">
         <w:r>
           <w:rPr>
             <w:rtl w:val="0"/>
@@ -1578,7 +1603,7 @@
         </w:rPr>
         <w:t xml:space="preserve"> own account</w:t>
       </w:r>
-      <w:del w:id="15" w:date="2017-04-04T17:50:01Z" w:author="Jae Kwon">
+      <w:del w:id="17" w:date="2017-04-04T17:50:01Z" w:author="Jae Kwon">
         <w:r>
           <w:rPr>
             <w:rtl w:val="0"/>
@@ -1606,7 +1631,7 @@
           <w:lang w:val="en-US"/>
         </w:rPr>
       </w:pPr>
-      <w:ins w:id="16" w:date="2017-04-04T17:51:06Z" w:author="Jae Kwon">
+      <w:ins w:id="18" w:date="2017-04-04T17:51:06Z" w:author="Jae Kwon">
         <w:r>
           <w:rPr>
             <w:rtl w:val="0"/>
@@ -1672,31 +1697,13 @@
         </w:rPr>
         <w:t>Any Contribution made to INTERCHAIN during the Contribution Period as described below is qualified as a non-refundable donation</w:t>
       </w:r>
-      <w:ins w:id="17" w:date="2017-04-04T17:41:54Z" w:author="Jae Kwon">
-        <w:r>
-          <w:rPr>
-            <w:rtl w:val="0"/>
-            <w:lang w:val="en-US"/>
-          </w:rPr>
-          <w:t>, except a respective portion of a non-refundable administration support fee of USD $150,000</w:t>
-        </w:r>
-      </w:ins>
-      <w:ins w:id="18" w:date="2017-04-04T21:42:02Z" w:author="Jae Kwon">
-        <w:r>
-          <w:rPr>
-            <w:rtl w:val="0"/>
-            <w:lang w:val="en-US"/>
-          </w:rPr>
-          <w:t>.00</w:t>
-        </w:r>
-      </w:ins>
       <w:ins w:id="19" w:date="2017-04-04T17:41:54Z" w:author="Jae Kwon">
         <w:r>
           <w:rPr>
             <w:rtl w:val="0"/>
             <w:lang w:val="en-US"/>
           </w:rPr>
-          <w:t xml:space="preserve"> in total, calculated using the exchange rates as provided by CoinMarketCap or equivalent service chosen by INTERCHAIN at the end of the Contribution Period</w:t>
+          <w:t>, except a respective portion of a non-refundable administration support fee of USD $150,000.00 in total, calculated using the exchange rates as provided by CoinMarketCap or equivalent service chosen by INTERCHAIN at the end of the Contribution Period</w:t>
         </w:r>
       </w:ins>
       <w:r>
@@ -1921,27 +1928,9 @@
             <w:rtl w:val="0"/>
             <w:lang w:val="en-US"/>
           </w:rPr>
-          <w:t xml:space="preserve">.00 (including those from Seed, Early, and </w:t>
+          <w:t>.00 (including those from Seed, Early, and Strategic Contributors)</w:t>
         </w:r>
       </w:ins>
-      <w:ins w:id="24" w:date="2017-04-04T21:42:08Z" w:author="Jae Kwon">
-        <w:r>
-          <w:rPr>
-            <w:rtl w:val="0"/>
-            <w:lang w:val="en-US"/>
-          </w:rPr>
-          <w:t>Strategic Contributors</w:t>
-        </w:r>
-      </w:ins>
-      <w:ins w:id="25" w:date="2017-04-04T21:42:08Z" w:author="Jae Kwon">
-        <w:r>
-          <w:rPr>
-            <w:rtl w:val="0"/>
-            <w:lang w:val="en-US"/>
-          </w:rPr>
-          <w:t>)</w:t>
-        </w:r>
-      </w:ins>
       <w:r>
         <w:rPr>
           <w:rtl w:val="0"/>
@@ -1949,7 +1938,7 @@
         </w:rPr>
         <w:t xml:space="preserve"> will be raised during the first six hours of the Contribution Period, the Contribution Period will continue and INTERCHAIN will use reasonable efforts to terminate the Contribution Period as soon as USD </w:t>
       </w:r>
-      <w:ins w:id="26" w:date="2017-04-04T21:41:02Z" w:author="Jae Kwon">
+      <w:ins w:id="24" w:date="2017-04-04T21:41:02Z" w:author="Jae Kwon">
         <w:r>
           <w:rPr>
             <w:rtl w:val="0"/>
@@ -1965,7 +1954,7 @@
         </w:rPr>
         <w:t>10</w:t>
       </w:r>
-      <w:ins w:id="27" w:date="2017-04-04T21:40:55Z" w:author="Jae Kwon">
+      <w:ins w:id="25" w:date="2017-04-04T21:40:55Z" w:author="Jae Kwon">
         <w:r>
           <w:rPr>
             <w:rtl w:val="0"/>
@@ -1974,7 +1963,7 @@
           <w:t>,</w:t>
         </w:r>
       </w:ins>
-      <w:del w:id="28" w:date="2017-04-04T21:40:54Z" w:author="Jae Kwon">
+      <w:del w:id="26" w:date="2017-04-04T21:40:54Z" w:author="Jae Kwon">
         <w:r>
           <w:rPr>
             <w:rtl w:val="0"/>
@@ -1990,7 +1979,7 @@
         </w:rPr>
         <w:t>000</w:t>
       </w:r>
-      <w:ins w:id="29" w:date="2017-04-04T21:40:57Z" w:author="Jae Kwon">
+      <w:ins w:id="27" w:date="2017-04-04T21:40:57Z" w:author="Jae Kwon">
         <w:r>
           <w:rPr>
             <w:rtl w:val="0"/>
@@ -1999,7 +1988,7 @@
           <w:t>,</w:t>
         </w:r>
       </w:ins>
-      <w:del w:id="30" w:date="2017-04-04T21:40:56Z" w:author="Jae Kwon">
+      <w:del w:id="28" w:date="2017-04-04T21:40:56Z" w:author="Jae Kwon">
         <w:r>
           <w:rPr>
             <w:rtl w:val="0"/>
@@ -2015,7 +2004,7 @@
         </w:rPr>
         <w:t>000</w:t>
       </w:r>
-      <w:ins w:id="31" w:date="2017-04-04T21:40:59Z" w:author="Jae Kwon">
+      <w:ins w:id="29" w:date="2017-04-04T21:40:59Z" w:author="Jae Kwon">
         <w:r>
           <w:rPr>
             <w:rtl w:val="0"/>
@@ -2210,7 +2199,7 @@
         </w:rPr>
         <w:t xml:space="preserve">The maximum contribution amount per Contributor will be the BTC equivalent of USD </w:t>
       </w:r>
-      <w:ins w:id="32" w:date="2017-04-04T21:41:26Z" w:author="Jae Kwon">
+      <w:ins w:id="30" w:date="2017-04-04T21:41:26Z" w:author="Jae Kwon">
         <w:r>
           <w:rPr>
             <w:rtl w:val="0"/>
@@ -2262,7 +2251,7 @@
         </w:rPr>
         <w:t xml:space="preserve">The minimal Contribution amount per User will be the </w:t>
       </w:r>
-      <w:del w:id="33" w:date="2017-04-04T17:46:54Z" w:author="Jae Kwon">
+      <w:del w:id="31" w:date="2017-04-04T17:46:54Z" w:author="Jae Kwon">
         <w:r>
           <w:rPr>
             <w:rtl w:val="0"/>
@@ -2278,7 +2267,7 @@
         </w:rPr>
         <w:t xml:space="preserve">BTC equivalent of USD </w:t>
       </w:r>
-      <w:ins w:id="34" w:date="2017-04-04T21:41:29Z" w:author="Jae Kwon">
+      <w:ins w:id="32" w:date="2017-04-04T21:41:29Z" w:author="Jae Kwon">
         <w:r>
           <w:rPr>
             <w:rtl w:val="0"/>
@@ -2470,7 +2459,7 @@
         </w:rPr>
         <w:t xml:space="preserve">If Contributor contributes BTC, the allocation of one (1) ATOM will be recommended for a Contribution in the equivalent amount of BTC of approx. USD </w:t>
       </w:r>
-      <w:ins w:id="35" w:date="2017-04-04T21:41:32Z" w:author="Jae Kwon">
+      <w:ins w:id="33" w:date="2017-04-04T21:41:32Z" w:author="Jae Kwon">
         <w:r>
           <w:rPr>
             <w:rtl w:val="0"/>
@@ -2486,7 +2475,7 @@
         </w:rPr>
         <w:t>0.1</w:t>
       </w:r>
-      <w:ins w:id="36" w:date="2017-04-04T21:41:55Z" w:author="Jae Kwon">
+      <w:ins w:id="34" w:date="2017-04-04T21:41:55Z" w:author="Jae Kwon">
         <w:r>
           <w:rPr>
             <w:rtl w:val="0"/>
@@ -2658,7 +2647,7 @@
         </w:rPr>
         <w:t xml:space="preserve">) in the Genesis Block Release Software, who commit to contribute to INTERCHAIN before the Contribution Period. Strategic Contributors and Early Contributors will receive a discount of 15% ~ 25%. A discount of 25% results in one ATOM recommended per an initial equivalent of USD </w:t>
       </w:r>
-      <w:ins w:id="37" w:date="2017-04-04T21:41:35Z" w:author="Jae Kwon">
+      <w:ins w:id="35" w:date="2017-04-04T21:41:35Z" w:author="Jae Kwon">
         <w:r>
           <w:rPr>
             <w:rtl w:val="0"/>
@@ -2674,7 +2663,7 @@
         </w:rPr>
         <w:t xml:space="preserve">0.075. A discount of 15% results in one ATOM recommended per an initial equivalent of USD </w:t>
       </w:r>
-      <w:ins w:id="38" w:date="2017-04-04T21:41:37Z" w:author="Jae Kwon">
+      <w:ins w:id="36" w:date="2017-04-04T21:41:37Z" w:author="Jae Kwon">
         <w:r>
           <w:rPr>
             <w:rtl w:val="0"/>
@@ -3205,7 +3194,7 @@
         </w:rPr>
         <w:t xml:space="preserve">INTERCHAIN shall recommend in the Genesis Block Release Software an inflationary mechanism for ATOM, which adjusts automatically to incentivize at least </w:t>
       </w:r>
-      <w:ins w:id="39" w:date="2017-04-04T21:40:39Z" w:author="Jae Kwon">
+      <w:ins w:id="37" w:date="2017-04-04T21:40:39Z" w:author="Jae Kwon">
         <w:r>
           <w:rPr>
             <w:rtl w:val="0"/>
@@ -3214,7 +3203,7 @@
           <w:t>66.7</w:t>
         </w:r>
       </w:ins>
-      <w:del w:id="40" w:date="2017-04-04T21:40:35Z" w:author="Jae Kwon">
+      <w:del w:id="38" w:date="2017-04-04T21:40:35Z" w:author="Jae Kwon">
         <w:r>
           <w:rPr>
             <w:rtl w:val="0"/>
@@ -4045,7 +4034,7 @@
         <w:tabs>
           <w:tab w:val="clear" w:pos="709"/>
         </w:tabs>
-        <w:ind w:left="458" w:hanging="458"/>
+        <w:ind w:left="420" w:hanging="420"/>
       </w:pPr>
       <w:rPr>
         <w:rFonts w:hAnsi="Arial Unicode MS"/>
@@ -4076,7 +4065,7 @@
         <w:tabs>
           <w:tab w:val="clear" w:pos="709"/>
         </w:tabs>
-        <w:ind w:left="458" w:hanging="458"/>
+        <w:ind w:left="420" w:hanging="420"/>
       </w:pPr>
       <w:rPr>
         <w:rFonts w:hAnsi="Arial Unicode MS"/>

</xml_diff>